<commit_message>
Objective 3: Added few missing code review comments
</commit_message>
<xml_diff>
--- a/Doc/CodeReview.docx
+++ b/Doc/CodeReview.docx
@@ -102,6 +102,37 @@
     </w:p>
     <w:p>
       <w:pPr>
+        <w:pStyle w:val="ListParagraph"/>
+        <w:numPr>
+          <w:ilvl w:val="0"/>
+          <w:numId w:val="1"/>
+        </w:numPr>
+      </w:pPr>
+      <w:r>
+        <w:t xml:space="preserve">Store date and time in UTC format and write code to convert it back to local time based on </w:t>
+      </w:r>
+      <w:bookmarkStart w:id="0" w:name="_GoBack"/>
+      <w:bookmarkEnd w:id="0"/>
+      <w:proofErr w:type="spellStart"/>
+      <w:r>
+        <w:t>timezone</w:t>
+      </w:r>
+      <w:proofErr w:type="spellEnd"/>
+      <w:r>
+        <w:t xml:space="preserve"> difference between UTC and </w:t>
+      </w:r>
+      <w:r>
+        <w:t>l</w:t>
+      </w:r>
+      <w:r>
+        <w:t xml:space="preserve">ocal </w:t>
+      </w:r>
+      <w:r>
+        <w:t>time</w:t>
+      </w:r>
+    </w:p>
+    <w:p>
+      <w:pPr>
         <w:pStyle w:val="Title"/>
       </w:pPr>
       <w:r>
@@ -435,8 +466,6 @@
       <w:r>
         <w:t>to</w:t>
       </w:r>
-      <w:bookmarkStart w:id="0" w:name="_GoBack"/>
-      <w:bookmarkEnd w:id="0"/>
       <w:r>
         <w:t xml:space="preserve"> maximize code reuse and simplify </w:t>
       </w:r>
@@ -476,6 +505,99 @@
       </w:r>
       <w:r>
         <w:t>on the client side</w:t>
+      </w:r>
+    </w:p>
+    <w:p>
+      <w:pPr>
+        <w:pStyle w:val="ListParagraph"/>
+        <w:numPr>
+          <w:ilvl w:val="0"/>
+          <w:numId w:val="3"/>
+        </w:numPr>
+      </w:pPr>
+      <w:r>
+        <w:lastRenderedPageBreak/>
+        <w:t xml:space="preserve">Missing </w:t>
+      </w:r>
+      <w:proofErr w:type="spellStart"/>
+      <w:r>
+        <w:t>ValidateAntiForgeryTokenAttribute</w:t>
+      </w:r>
+      <w:proofErr w:type="spellEnd"/>
+      <w:r>
+        <w:t xml:space="preserve"> attribute </w:t>
+      </w:r>
+      <w:r>
+        <w:t>on</w:t>
+      </w:r>
+      <w:r>
+        <w:t xml:space="preserve"> </w:t>
+      </w:r>
+      <w:r>
+        <w:t>all</w:t>
+      </w:r>
+      <w:r>
+        <w:t xml:space="preserve"> action method</w:t>
+      </w:r>
+      <w:r>
+        <w:t>s</w:t>
+      </w:r>
+      <w:r>
+        <w:t xml:space="preserve"> that </w:t>
+      </w:r>
+      <w:r>
+        <w:t xml:space="preserve">indented to be protected </w:t>
+      </w:r>
+      <w:r>
+        <w:t>aga</w:t>
+      </w:r>
+      <w:r>
+        <w:t xml:space="preserve">inst cross-site request forgery such as login, resetting password, creating property </w:t>
+      </w:r>
+      <w:r>
+        <w:t>and etc.</w:t>
+      </w:r>
+    </w:p>
+    <w:p>
+      <w:pPr>
+        <w:pStyle w:val="ListParagraph"/>
+        <w:numPr>
+          <w:ilvl w:val="0"/>
+          <w:numId w:val="3"/>
+        </w:numPr>
+      </w:pPr>
+      <w:r>
+        <w:t xml:space="preserve">Avoid using string </w:t>
+      </w:r>
+      <w:r>
+        <w:t xml:space="preserve">literals if </w:t>
+      </w:r>
+      <w:r>
+        <w:t>literal string</w:t>
+      </w:r>
+      <w:r>
+        <w:t xml:space="preserve"> used in more </w:t>
+      </w:r>
+      <w:r>
+        <w:t xml:space="preserve">than </w:t>
+      </w:r>
+      <w:r>
+        <w:t xml:space="preserve">one place </w:t>
+      </w:r>
+      <w:r>
+        <w:t>in the code such as property type for example</w:t>
+      </w:r>
+    </w:p>
+    <w:p>
+      <w:pPr>
+        <w:pStyle w:val="ListParagraph"/>
+        <w:numPr>
+          <w:ilvl w:val="0"/>
+          <w:numId w:val="3"/>
+        </w:numPr>
+      </w:pPr>
+      <w:r>
+        <w:t xml:space="preserve">Missing default error page and global exception handler for handling all unhandled errors and logging exception error messages in the log file </w:t>
       </w:r>
     </w:p>
     <w:sectPr>

</xml_diff>